<commit_message>
Mon Aug 13 15:10:20 +07 2018
</commit_message>
<xml_diff>
--- a/OneDrive - my.smccd.edu/ho.phuong.nam.cv.2018.docx
+++ b/OneDrive - my.smccd.edu/ho.phuong.nam.cv.2018.docx
@@ -1,6 +1,6 @@
 
 <file path=word/document.xml><?xml version="1.0" encoding="utf-8"?>
-<w:document xmlns:wpc="http://schemas.microsoft.com/office/word/2010/wordprocessingCanvas" xmlns:cx="http://schemas.microsoft.com/office/drawing/2014/chartex" xmlns:cx1="http://schemas.microsoft.com/office/drawing/2015/9/8/chartex" xmlns:mc="http://schemas.openxmlformats.org/markup-compatibility/2006" xmlns:o="urn:schemas-microsoft-com:office:office" xmlns:r="http://schemas.openxmlformats.org/officeDocument/2006/relationships" xmlns:m="http://schemas.openxmlformats.org/officeDocument/2006/math" xmlns:v="urn:schemas-microsoft-com:vml" xmlns:wp14="http://schemas.microsoft.com/office/word/2010/wordprocessingDrawing" xmlns:wp="http://schemas.openxmlformats.org/drawingml/2006/wordprocessingDrawing" xmlns:w10="urn:schemas-microsoft-com:office:word" xmlns:w="http://schemas.openxmlformats.org/wordprocessingml/2006/main" xmlns:w14="http://schemas.microsoft.com/office/word/2010/wordml" xmlns:w15="http://schemas.microsoft.com/office/word/2012/wordml" xmlns:w16se="http://schemas.microsoft.com/office/word/2015/wordml/symex" xmlns:wpg="http://schemas.microsoft.com/office/word/2010/wordprocessingGroup" xmlns:wpi="http://schemas.microsoft.com/office/word/2010/wordprocessingInk" xmlns:wne="http://schemas.microsoft.com/office/word/2006/wordml" xmlns:wps="http://schemas.microsoft.com/office/word/2010/wordprocessingShape" mc:Ignorable="w14 w15 w16se wp14">
+<w:document xmlns:wpc="http://schemas.microsoft.com/office/word/2010/wordprocessingCanvas" xmlns:cx="http://schemas.microsoft.com/office/drawing/2014/chartex" xmlns:cx1="http://schemas.microsoft.com/office/drawing/2015/9/8/chartex" xmlns:cx2="http://schemas.microsoft.com/office/drawing/2015/10/21/chartex" xmlns:cx3="http://schemas.microsoft.com/office/drawing/2016/5/9/chartex" xmlns:cx4="http://schemas.microsoft.com/office/drawing/2016/5/10/chartex" xmlns:cx5="http://schemas.microsoft.com/office/drawing/2016/5/11/chartex" xmlns:cx6="http://schemas.microsoft.com/office/drawing/2016/5/12/chartex" xmlns:cx7="http://schemas.microsoft.com/office/drawing/2016/5/13/chartex" xmlns:cx8="http://schemas.microsoft.com/office/drawing/2016/5/14/chartex" xmlns:mc="http://schemas.openxmlformats.org/markup-compatibility/2006" xmlns:aink="http://schemas.microsoft.com/office/drawing/2016/ink" xmlns:am3d="http://schemas.microsoft.com/office/drawing/2017/model3d" xmlns:o="urn:schemas-microsoft-com:office:office" xmlns:r="http://schemas.openxmlformats.org/officeDocument/2006/relationships" xmlns:m="http://schemas.openxmlformats.org/officeDocument/2006/math" xmlns:v="urn:schemas-microsoft-com:vml" xmlns:wp14="http://schemas.microsoft.com/office/word/2010/wordprocessingDrawing" xmlns:wp="http://schemas.openxmlformats.org/drawingml/2006/wordprocessingDrawing" xmlns:w10="urn:schemas-microsoft-com:office:word" xmlns:w="http://schemas.openxmlformats.org/wordprocessingml/2006/main" xmlns:w14="http://schemas.microsoft.com/office/word/2010/wordml" xmlns:w15="http://schemas.microsoft.com/office/word/2012/wordml" xmlns:w16cid="http://schemas.microsoft.com/office/word/2016/wordml/cid" xmlns:w16se="http://schemas.microsoft.com/office/word/2015/wordml/symex" xmlns:wpg="http://schemas.microsoft.com/office/word/2010/wordprocessingGroup" xmlns:wpi="http://schemas.microsoft.com/office/word/2010/wordprocessingInk" xmlns:wne="http://schemas.microsoft.com/office/word/2006/wordml" xmlns:wps="http://schemas.microsoft.com/office/word/2010/wordprocessingShape" mc:Ignorable="w14 w15 w16se w16cid wp14">
   <w:body>
     <w:tbl>
       <w:tblPr>
@@ -156,18 +156,19 @@
                 <w:sz w:val="16"/>
                 <w:szCs w:val="16"/>
               </w:rPr>
-              <w:t>128A Tap the Bo CN Nhe, phuong Dong Nhan, quan Hai Ba Trung,</w:t>
-            </w:r>
-          </w:p>
-          <w:p>
-            <w:pPr>
+              <w:t xml:space="preserve">128A Tap the Bo CN </w:t>
+            </w:r>
+            <w:proofErr w:type="spellStart"/>
+            <w:r>
               <w:rPr>
                 <w:rFonts w:ascii="Bookman Old Style" w:hAnsi="Bookman Old Style" w:cs="Times New Roman"/>
                 <w:i/>
                 <w:sz w:val="16"/>
                 <w:szCs w:val="16"/>
               </w:rPr>
-            </w:pPr>
+              <w:t>Nhe</w:t>
+            </w:r>
+            <w:proofErr w:type="spellEnd"/>
             <w:r>
               <w:rPr>
                 <w:rFonts w:ascii="Bookman Old Style" w:hAnsi="Bookman Old Style" w:cs="Times New Roman"/>
@@ -175,7 +176,126 @@
                 <w:sz w:val="16"/>
                 <w:szCs w:val="16"/>
               </w:rPr>
-              <w:t>Ha Noi, 112101</w:t>
+              <w:t xml:space="preserve">, </w:t>
+            </w:r>
+            <w:proofErr w:type="spellStart"/>
+            <w:r>
+              <w:rPr>
+                <w:rFonts w:ascii="Bookman Old Style" w:hAnsi="Bookman Old Style" w:cs="Times New Roman"/>
+                <w:i/>
+                <w:sz w:val="16"/>
+                <w:szCs w:val="16"/>
+              </w:rPr>
+              <w:t>phuong</w:t>
+            </w:r>
+            <w:proofErr w:type="spellEnd"/>
+            <w:r>
+              <w:rPr>
+                <w:rFonts w:ascii="Bookman Old Style" w:hAnsi="Bookman Old Style" w:cs="Times New Roman"/>
+                <w:i/>
+                <w:sz w:val="16"/>
+                <w:szCs w:val="16"/>
+              </w:rPr>
+              <w:t xml:space="preserve"> Dong </w:t>
+            </w:r>
+            <w:proofErr w:type="spellStart"/>
+            <w:r>
+              <w:rPr>
+                <w:rFonts w:ascii="Bookman Old Style" w:hAnsi="Bookman Old Style" w:cs="Times New Roman"/>
+                <w:i/>
+                <w:sz w:val="16"/>
+                <w:szCs w:val="16"/>
+              </w:rPr>
+              <w:t>Nhan</w:t>
+            </w:r>
+            <w:proofErr w:type="spellEnd"/>
+            <w:r>
+              <w:rPr>
+                <w:rFonts w:ascii="Bookman Old Style" w:hAnsi="Bookman Old Style" w:cs="Times New Roman"/>
+                <w:i/>
+                <w:sz w:val="16"/>
+                <w:szCs w:val="16"/>
+              </w:rPr>
+              <w:t xml:space="preserve">, </w:t>
+            </w:r>
+            <w:proofErr w:type="spellStart"/>
+            <w:r>
+              <w:rPr>
+                <w:rFonts w:ascii="Bookman Old Style" w:hAnsi="Bookman Old Style" w:cs="Times New Roman"/>
+                <w:i/>
+                <w:sz w:val="16"/>
+                <w:szCs w:val="16"/>
+              </w:rPr>
+              <w:t>quan</w:t>
+            </w:r>
+            <w:proofErr w:type="spellEnd"/>
+            <w:r>
+              <w:rPr>
+                <w:rFonts w:ascii="Bookman Old Style" w:hAnsi="Bookman Old Style" w:cs="Times New Roman"/>
+                <w:i/>
+                <w:sz w:val="16"/>
+                <w:szCs w:val="16"/>
+              </w:rPr>
+              <w:t xml:space="preserve"> Hai Ba </w:t>
+            </w:r>
+            <w:proofErr w:type="spellStart"/>
+            <w:r>
+              <w:rPr>
+                <w:rFonts w:ascii="Bookman Old Style" w:hAnsi="Bookman Old Style" w:cs="Times New Roman"/>
+                <w:i/>
+                <w:sz w:val="16"/>
+                <w:szCs w:val="16"/>
+              </w:rPr>
+              <w:t>Trung</w:t>
+            </w:r>
+            <w:proofErr w:type="spellEnd"/>
+            <w:r>
+              <w:rPr>
+                <w:rFonts w:ascii="Bookman Old Style" w:hAnsi="Bookman Old Style" w:cs="Times New Roman"/>
+                <w:i/>
+                <w:sz w:val="16"/>
+                <w:szCs w:val="16"/>
+              </w:rPr>
+              <w:t>,</w:t>
+            </w:r>
+          </w:p>
+          <w:p>
+            <w:pPr>
+              <w:rPr>
+                <w:rFonts w:ascii="Bookman Old Style" w:hAnsi="Bookman Old Style" w:cs="Times New Roman"/>
+                <w:i/>
+                <w:sz w:val="16"/>
+                <w:szCs w:val="16"/>
+              </w:rPr>
+            </w:pPr>
+            <w:r>
+              <w:rPr>
+                <w:rFonts w:ascii="Bookman Old Style" w:hAnsi="Bookman Old Style" w:cs="Times New Roman"/>
+                <w:i/>
+                <w:sz w:val="16"/>
+                <w:szCs w:val="16"/>
+              </w:rPr>
+              <w:t xml:space="preserve">Ha </w:t>
+            </w:r>
+            <w:proofErr w:type="spellStart"/>
+            <w:r>
+              <w:rPr>
+                <w:rFonts w:ascii="Bookman Old Style" w:hAnsi="Bookman Old Style" w:cs="Times New Roman"/>
+                <w:i/>
+                <w:sz w:val="16"/>
+                <w:szCs w:val="16"/>
+              </w:rPr>
+              <w:t>Noi</w:t>
+            </w:r>
+            <w:proofErr w:type="spellEnd"/>
+            <w:r>
+              <w:rPr>
+                <w:rFonts w:ascii="Bookman Old Style" w:hAnsi="Bookman Old Style" w:cs="Times New Roman"/>
+                <w:i/>
+                <w:sz w:val="16"/>
+                <w:szCs w:val="16"/>
+              </w:rPr>
+              <w:t>, 112101</w:t>
             </w:r>
           </w:p>
           <w:p>
@@ -456,17 +576,18 @@
           <w:p/>
           <w:p>
             <w:r>
-              <w:t>AWS (in progress)</w:t>
-            </w:r>
-          </w:p>
-          <w:p>
-            <w:r>
-              <w:t>Certified Solutions Architect Associate</w:t>
+              <w:t>MCSE: Cloud Platform and Infrastructure</w:t>
             </w:r>
           </w:p>
           <w:p/>
           <w:p>
             <w:r>
+              <w:t>MCSA: Windows Server 2016</w:t>
+            </w:r>
+          </w:p>
+          <w:p/>
+          <w:p>
+            <w:r>
               <w:t>CEH</w:t>
             </w:r>
           </w:p>
@@ -491,10 +612,13 @@
             <w:r>
               <w:t>MCSE</w:t>
             </w:r>
-          </w:p>
-          <w:p>
-            <w:r>
-              <w:t>Microsoft Certified System Engineer</w:t>
+            <w:r>
+              <w:t xml:space="preserve"> 2003</w:t>
+            </w:r>
+          </w:p>
+          <w:p>
+            <w:r>
+              <w:t>Microsoft Certified System Engineer - Windows Server 2003</w:t>
             </w:r>
           </w:p>
           <w:p>
@@ -505,27 +629,15 @@
             </w:pPr>
           </w:p>
           <w:p>
+            <w:pPr>
+              <w:rPr>
+                <w:rFonts w:ascii="Bookman Old Style" w:hAnsi="Bookman Old Style" w:cs="Times New Roman"/>
+                <w:color w:val="7A0000"/>
+              </w:rPr>
+            </w:pPr>
             <w:r>
               <w:t>VITEC NW</w:t>
             </w:r>
-          </w:p>
-          <w:p>
-            <w:pPr>
-              <w:rPr>
-                <w:rFonts w:ascii="Bookman Old Style" w:hAnsi="Bookman Old Style"/>
-              </w:rPr>
-            </w:pPr>
-          </w:p>
-          <w:p>
-            <w:pPr>
-              <w:pStyle w:val="Subtitle"/>
-              <w:rPr>
-                <w:rFonts w:ascii="Bookman Old Style" w:hAnsi="Bookman Old Style" w:cs="Times New Roman"/>
-                <w:color w:val="7A0000"/>
-                <w:sz w:val="18"/>
-                <w:szCs w:val="18"/>
-              </w:rPr>
-            </w:pPr>
           </w:p>
           <w:p/>
           <w:p/>
@@ -666,7 +778,35 @@
               <w:rPr>
                 <w:rFonts w:ascii="Bookman Old Style" w:hAnsi="Bookman Old Style" w:cs="Times New Roman"/>
               </w:rPr>
-              <w:t>Always on the avant garde, and advocated Linux/Open Source user since 2005.</w:t>
+              <w:t xml:space="preserve">Always on the </w:t>
+            </w:r>
+            <w:proofErr w:type="spellStart"/>
+            <w:r>
+              <w:rPr>
+                <w:rFonts w:ascii="Bookman Old Style" w:hAnsi="Bookman Old Style" w:cs="Times New Roman"/>
+              </w:rPr>
+              <w:t>avant</w:t>
+            </w:r>
+            <w:proofErr w:type="spellEnd"/>
+            <w:r>
+              <w:rPr>
+                <w:rFonts w:ascii="Bookman Old Style" w:hAnsi="Bookman Old Style" w:cs="Times New Roman"/>
+              </w:rPr>
+              <w:t xml:space="preserve"> </w:t>
+            </w:r>
+            <w:proofErr w:type="spellStart"/>
+            <w:r>
+              <w:rPr>
+                <w:rFonts w:ascii="Bookman Old Style" w:hAnsi="Bookman Old Style" w:cs="Times New Roman"/>
+              </w:rPr>
+              <w:t>garde</w:t>
+            </w:r>
+            <w:proofErr w:type="spellEnd"/>
+            <w:r>
+              <w:rPr>
+                <w:rFonts w:ascii="Bookman Old Style" w:hAnsi="Bookman Old Style" w:cs="Times New Roman"/>
+              </w:rPr>
+              <w:t>, and advocated Linux/Open Source user since 2005.</w:t>
             </w:r>
           </w:p>
           <w:p>
@@ -981,7 +1121,29 @@
                 <w:sz w:val="18"/>
                 <w:szCs w:val="18"/>
               </w:rPr>
-              <w:t>Ha Noi University of Foreign Studies</w:t>
+              <w:t xml:space="preserve">Ha </w:t>
+            </w:r>
+            <w:proofErr w:type="spellStart"/>
+            <w:r>
+              <w:rPr>
+                <w:rFonts w:ascii="Bookman Old Style" w:eastAsia="Yu Mincho" w:hAnsi="Bookman Old Style" w:cs="Times New Roman"/>
+                <w:color w:val="auto"/>
+                <w:spacing w:val="0"/>
+                <w:sz w:val="18"/>
+                <w:szCs w:val="18"/>
+              </w:rPr>
+              <w:t>Noi</w:t>
+            </w:r>
+            <w:proofErr w:type="spellEnd"/>
+            <w:r>
+              <w:rPr>
+                <w:rFonts w:ascii="Bookman Old Style" w:eastAsia="Yu Mincho" w:hAnsi="Bookman Old Style" w:cs="Times New Roman"/>
+                <w:color w:val="auto"/>
+                <w:spacing w:val="0"/>
+                <w:sz w:val="18"/>
+                <w:szCs w:val="18"/>
+              </w:rPr>
+              <w:t xml:space="preserve"> University of Foreign Studies</w:t>
             </w:r>
             <w:r>
               <w:rPr>
@@ -1028,6 +1190,106 @@
               <w:lastRenderedPageBreak/>
               <w:t>WORK EXPERIENCE</w:t>
             </w:r>
+          </w:p>
+          <w:p/>
+          <w:p>
+            <w:pPr>
+              <w:rPr>
+                <w:rFonts w:ascii="Bookman Old Style" w:hAnsi="Bookman Old Style" w:cs="Times New Roman"/>
+                <w:b/>
+                <w:color w:val="4472C4" w:themeColor="accent5"/>
+              </w:rPr>
+            </w:pPr>
+            <w:r>
+              <w:rPr>
+                <w:rFonts w:ascii="Bookman Old Style" w:hAnsi="Bookman Old Style" w:cs="Times New Roman"/>
+                <w:b/>
+                <w:color w:val="4472C4" w:themeColor="accent5"/>
+              </w:rPr>
+              <w:t>TEK EXPERTS</w:t>
+            </w:r>
+          </w:p>
+          <w:tbl>
+            <w:tblPr>
+              <w:tblStyle w:val="TableGrid"/>
+              <w:tblW w:w="0" w:type="auto"/>
+              <w:tblBorders>
+                <w:top w:val="none" w:sz="0" w:space="0" w:color="auto"/>
+                <w:left w:val="none" w:sz="0" w:space="0" w:color="auto"/>
+                <w:bottom w:val="none" w:sz="0" w:space="0" w:color="auto"/>
+                <w:right w:val="none" w:sz="0" w:space="0" w:color="auto"/>
+                <w:insideH w:val="none" w:sz="0" w:space="0" w:color="auto"/>
+                <w:insideV w:val="none" w:sz="0" w:space="0" w:color="auto"/>
+              </w:tblBorders>
+              <w:tblLook w:val="04A0" w:firstRow="1" w:lastRow="0" w:firstColumn="1" w:lastColumn="0" w:noHBand="0" w:noVBand="1"/>
+            </w:tblPr>
+            <w:tblGrid>
+              <w:gridCol w:w="4562"/>
+              <w:gridCol w:w="4562"/>
+            </w:tblGrid>
+            <w:tr>
+              <w:tc>
+                <w:tcPr>
+                  <w:tcW w:w="4562" w:type="dxa"/>
+                </w:tcPr>
+                <w:p>
+                  <w:pPr>
+                    <w:rPr>
+                      <w:rFonts w:ascii="Bookman Old Style" w:hAnsi="Bookman Old Style" w:cs="Times New Roman"/>
+                      <w:b/>
+                      <w:color w:val="4472C4" w:themeColor="accent5"/>
+                    </w:rPr>
+                  </w:pPr>
+                  <w:r>
+                    <w:rPr>
+                      <w:rFonts w:ascii="Bookman Old Style" w:hAnsi="Bookman Old Style" w:cs="Times New Roman"/>
+                    </w:rPr>
+                    <w:t>Windows Subject Matter Expert</w:t>
+                  </w:r>
+                </w:p>
+              </w:tc>
+              <w:tc>
+                <w:tcPr>
+                  <w:tcW w:w="4562" w:type="dxa"/>
+                </w:tcPr>
+                <w:p>
+                  <w:pPr>
+                    <w:rPr>
+                      <w:rFonts w:ascii="Bookman Old Style" w:hAnsi="Bookman Old Style" w:cs="Times New Roman"/>
+                      <w:b/>
+                      <w:color w:val="4472C4" w:themeColor="accent5"/>
+                    </w:rPr>
+                  </w:pPr>
+                  <w:r>
+                    <w:rPr>
+                      <w:rFonts w:ascii="Bookman Old Style" w:hAnsi="Bookman Old Style" w:cs="Times New Roman"/>
+                    </w:rPr>
+                    <w:t>A</w:t>
+                  </w:r>
+                  <w:r>
+                    <w:rPr>
+                      <w:rFonts w:ascii="Bookman Old Style" w:hAnsi="Bookman Old Style" w:cs="Times New Roman"/>
+                    </w:rPr>
+                    <w:t>p</w:t>
+                  </w:r>
+                  <w:r>
+                    <w:rPr>
+                      <w:rFonts w:ascii="Bookman Old Style" w:hAnsi="Bookman Old Style" w:cs="Times New Roman"/>
+                    </w:rPr>
+                    <w:t>ril 2018 - Present</w:t>
+                  </w:r>
+                </w:p>
+              </w:tc>
+            </w:tr>
+          </w:tbl>
+          <w:p>
+            <w:pPr>
+              <w:rPr>
+                <w:rFonts w:ascii="Bookman Old Style" w:hAnsi="Bookman Old Style" w:cs="Times New Roman"/>
+                <w:b/>
+                <w:color w:val="4472C4" w:themeColor="accent5"/>
+              </w:rPr>
+            </w:pPr>
           </w:p>
           <w:p/>
           <w:p>
@@ -1079,6 +1341,12 @@
                     <w:rPr>
                       <w:rFonts w:ascii="Bookman Old Style" w:hAnsi="Bookman Old Style" w:cs="Times New Roman"/>
                     </w:rPr>
+                    <w:t xml:space="preserve">Senior </w:t>
+                  </w:r>
+                  <w:r>
+                    <w:rPr>
+                      <w:rFonts w:ascii="Bookman Old Style" w:hAnsi="Bookman Old Style" w:cs="Times New Roman"/>
+                    </w:rPr>
                     <w:t>System Administrator</w:t>
                   </w:r>
                 </w:p>
@@ -1109,7 +1377,25 @@
                     <w:rPr>
                       <w:rFonts w:ascii="Bookman Old Style" w:hAnsi="Bookman Old Style" w:cs="Times New Roman"/>
                     </w:rPr>
-                    <w:t>6 - Present</w:t>
+                    <w:t xml:space="preserve">6 </w:t>
+                  </w:r>
+                  <w:r>
+                    <w:rPr>
+                      <w:rFonts w:ascii="Bookman Old Style" w:hAnsi="Bookman Old Style" w:cs="Times New Roman"/>
+                    </w:rPr>
+                    <w:t>–</w:t>
+                  </w:r>
+                  <w:r>
+                    <w:rPr>
+                      <w:rFonts w:ascii="Bookman Old Style" w:hAnsi="Bookman Old Style" w:cs="Times New Roman"/>
+                    </w:rPr>
+                    <w:t xml:space="preserve"> </w:t>
+                  </w:r>
+                  <w:r>
+                    <w:rPr>
+                      <w:rFonts w:ascii="Bookman Old Style" w:hAnsi="Bookman Old Style" w:cs="Times New Roman"/>
+                    </w:rPr>
+                    <w:t>April 2018</w:t>
                   </w:r>
                 </w:p>
               </w:tc>
@@ -1417,7 +1703,21 @@
               <w:rPr>
                 <w:rFonts w:ascii="Bookman Old Style" w:hAnsi="Bookman Old Style" w:cs="Times New Roman"/>
               </w:rPr>
-              <w:t>Responsibilities: Design a time-based one time password system to enhance security</w:t>
+              <w:t xml:space="preserve">Responsibilities: Design a time-based </w:t>
+            </w:r>
+            <w:proofErr w:type="gramStart"/>
+            <w:r>
+              <w:rPr>
+                <w:rFonts w:ascii="Bookman Old Style" w:hAnsi="Bookman Old Style" w:cs="Times New Roman"/>
+              </w:rPr>
+              <w:t>one time</w:t>
+            </w:r>
+            <w:proofErr w:type="gramEnd"/>
+            <w:r>
+              <w:rPr>
+                <w:rFonts w:ascii="Bookman Old Style" w:hAnsi="Bookman Old Style" w:cs="Times New Roman"/>
+              </w:rPr>
+              <w:t xml:space="preserve"> password system to enhance security</w:t>
             </w:r>
           </w:p>
           <w:p>
@@ -1548,11 +1848,19 @@
               </w:rPr>
               <w:t xml:space="preserve">Role: Technical </w:t>
             </w:r>
-            <w:r>
-              <w:rPr>
-                <w:rFonts w:ascii="Bookman Old Style" w:hAnsi="Bookman Old Style" w:cs="Times New Roman"/>
-              </w:rPr>
-              <w:t xml:space="preserve">High Level </w:t>
+            <w:proofErr w:type="gramStart"/>
+            <w:r>
+              <w:rPr>
+                <w:rFonts w:ascii="Bookman Old Style" w:hAnsi="Bookman Old Style" w:cs="Times New Roman"/>
+              </w:rPr>
+              <w:t>High Level</w:t>
+            </w:r>
+            <w:proofErr w:type="gramEnd"/>
+            <w:r>
+              <w:rPr>
+                <w:rFonts w:ascii="Bookman Old Style" w:hAnsi="Bookman Old Style" w:cs="Times New Roman"/>
+              </w:rPr>
+              <w:t xml:space="preserve"> </w:t>
             </w:r>
             <w:r>
               <w:rPr>
@@ -2217,6 +2525,7 @@
               <w:rPr>
                 <w:rFonts w:ascii="Bookman Old Style" w:hAnsi="Bookman Old Style" w:cs="Times New Roman"/>
               </w:rPr>
+              <w:lastRenderedPageBreak/>
               <w:t>Role: Technical Leader</w:t>
             </w:r>
           </w:p>
@@ -2511,7 +2820,21 @@
               <w:rPr>
                 <w:rFonts w:ascii="Bookman Old Style" w:hAnsi="Bookman Old Style" w:cs="Times New Roman"/>
               </w:rPr>
-              <w:t>Outcome: A production, open source based solution, highly praise by internal staff and customers.</w:t>
+              <w:t xml:space="preserve">Outcome: A production, open </w:t>
+            </w:r>
+            <w:proofErr w:type="gramStart"/>
+            <w:r>
+              <w:rPr>
+                <w:rFonts w:ascii="Bookman Old Style" w:hAnsi="Bookman Old Style" w:cs="Times New Roman"/>
+              </w:rPr>
+              <w:t>source based</w:t>
+            </w:r>
+            <w:proofErr w:type="gramEnd"/>
+            <w:r>
+              <w:rPr>
+                <w:rFonts w:ascii="Bookman Old Style" w:hAnsi="Bookman Old Style" w:cs="Times New Roman"/>
+              </w:rPr>
+              <w:t xml:space="preserve"> solution, highly praise by internal staff and customers.</w:t>
             </w:r>
           </w:p>
           <w:p>
@@ -3409,7 +3732,7 @@
 </file>
 
 <file path=word/endnotes.xml><?xml version="1.0" encoding="utf-8"?>
-<w:endnotes xmlns:wpc="http://schemas.microsoft.com/office/word/2010/wordprocessingCanvas" xmlns:cx="http://schemas.microsoft.com/office/drawing/2014/chartex" xmlns:cx1="http://schemas.microsoft.com/office/drawing/2015/9/8/chartex" xmlns:mc="http://schemas.openxmlformats.org/markup-compatibility/2006" xmlns:o="urn:schemas-microsoft-com:office:office" xmlns:r="http://schemas.openxmlformats.org/officeDocument/2006/relationships" xmlns:m="http://schemas.openxmlformats.org/officeDocument/2006/math" xmlns:v="urn:schemas-microsoft-com:vml" xmlns:wp14="http://schemas.microsoft.com/office/word/2010/wordprocessingDrawing" xmlns:wp="http://schemas.openxmlformats.org/drawingml/2006/wordprocessingDrawing" xmlns:w10="urn:schemas-microsoft-com:office:word" xmlns:w="http://schemas.openxmlformats.org/wordprocessingml/2006/main" xmlns:w14="http://schemas.microsoft.com/office/word/2010/wordml" xmlns:w15="http://schemas.microsoft.com/office/word/2012/wordml" xmlns:w16se="http://schemas.microsoft.com/office/word/2015/wordml/symex" xmlns:wpg="http://schemas.microsoft.com/office/word/2010/wordprocessingGroup" xmlns:wpi="http://schemas.microsoft.com/office/word/2010/wordprocessingInk" xmlns:wne="http://schemas.microsoft.com/office/word/2006/wordml" xmlns:wps="http://schemas.microsoft.com/office/word/2010/wordprocessingShape" mc:Ignorable="w14 w15 w16se wp14">
+<w:endnotes xmlns:wpc="http://schemas.microsoft.com/office/word/2010/wordprocessingCanvas" xmlns:cx="http://schemas.microsoft.com/office/drawing/2014/chartex" xmlns:cx1="http://schemas.microsoft.com/office/drawing/2015/9/8/chartex" xmlns:cx2="http://schemas.microsoft.com/office/drawing/2015/10/21/chartex" xmlns:cx3="http://schemas.microsoft.com/office/drawing/2016/5/9/chartex" xmlns:cx4="http://schemas.microsoft.com/office/drawing/2016/5/10/chartex" xmlns:cx5="http://schemas.microsoft.com/office/drawing/2016/5/11/chartex" xmlns:cx6="http://schemas.microsoft.com/office/drawing/2016/5/12/chartex" xmlns:cx7="http://schemas.microsoft.com/office/drawing/2016/5/13/chartex" xmlns:cx8="http://schemas.microsoft.com/office/drawing/2016/5/14/chartex" xmlns:mc="http://schemas.openxmlformats.org/markup-compatibility/2006" xmlns:aink="http://schemas.microsoft.com/office/drawing/2016/ink" xmlns:am3d="http://schemas.microsoft.com/office/drawing/2017/model3d" xmlns:o="urn:schemas-microsoft-com:office:office" xmlns:r="http://schemas.openxmlformats.org/officeDocument/2006/relationships" xmlns:m="http://schemas.openxmlformats.org/officeDocument/2006/math" xmlns:v="urn:schemas-microsoft-com:vml" xmlns:wp14="http://schemas.microsoft.com/office/word/2010/wordprocessingDrawing" xmlns:wp="http://schemas.openxmlformats.org/drawingml/2006/wordprocessingDrawing" xmlns:w10="urn:schemas-microsoft-com:office:word" xmlns:w="http://schemas.openxmlformats.org/wordprocessingml/2006/main" xmlns:w14="http://schemas.microsoft.com/office/word/2010/wordml" xmlns:w15="http://schemas.microsoft.com/office/word/2012/wordml" xmlns:w16cid="http://schemas.microsoft.com/office/word/2016/wordml/cid" xmlns:w16se="http://schemas.microsoft.com/office/word/2015/wordml/symex" xmlns:wpg="http://schemas.microsoft.com/office/word/2010/wordprocessingGroup" xmlns:wpi="http://schemas.microsoft.com/office/word/2010/wordprocessingInk" xmlns:wne="http://schemas.microsoft.com/office/word/2006/wordml" xmlns:wps="http://schemas.microsoft.com/office/word/2010/wordprocessingShape" mc:Ignorable="w14 w15 w16se w16cid wp14">
   <w:endnote w:type="separator" w:id="-1">
     <w:p>
       <w:pPr>
@@ -3434,7 +3757,7 @@
 </file>
 
 <file path=word/footer1.xml><?xml version="1.0" encoding="utf-8"?>
-<w:ftr xmlns:wpc="http://schemas.microsoft.com/office/word/2010/wordprocessingCanvas" xmlns:cx="http://schemas.microsoft.com/office/drawing/2014/chartex" xmlns:cx1="http://schemas.microsoft.com/office/drawing/2015/9/8/chartex" xmlns:mc="http://schemas.openxmlformats.org/markup-compatibility/2006" xmlns:o="urn:schemas-microsoft-com:office:office" xmlns:r="http://schemas.openxmlformats.org/officeDocument/2006/relationships" xmlns:m="http://schemas.openxmlformats.org/officeDocument/2006/math" xmlns:v="urn:schemas-microsoft-com:vml" xmlns:wp14="http://schemas.microsoft.com/office/word/2010/wordprocessingDrawing" xmlns:wp="http://schemas.openxmlformats.org/drawingml/2006/wordprocessingDrawing" xmlns:w10="urn:schemas-microsoft-com:office:word" xmlns:w="http://schemas.openxmlformats.org/wordprocessingml/2006/main" xmlns:w14="http://schemas.microsoft.com/office/word/2010/wordml" xmlns:w15="http://schemas.microsoft.com/office/word/2012/wordml" xmlns:w16se="http://schemas.microsoft.com/office/word/2015/wordml/symex" xmlns:wpg="http://schemas.microsoft.com/office/word/2010/wordprocessingGroup" xmlns:wpi="http://schemas.microsoft.com/office/word/2010/wordprocessingInk" xmlns:wne="http://schemas.microsoft.com/office/word/2006/wordml" xmlns:wps="http://schemas.microsoft.com/office/word/2010/wordprocessingShape" mc:Ignorable="w14 w15 w16se wp14">
+<w:ftr xmlns:wpc="http://schemas.microsoft.com/office/word/2010/wordprocessingCanvas" xmlns:cx="http://schemas.microsoft.com/office/drawing/2014/chartex" xmlns:cx1="http://schemas.microsoft.com/office/drawing/2015/9/8/chartex" xmlns:cx2="http://schemas.microsoft.com/office/drawing/2015/10/21/chartex" xmlns:cx3="http://schemas.microsoft.com/office/drawing/2016/5/9/chartex" xmlns:cx4="http://schemas.microsoft.com/office/drawing/2016/5/10/chartex" xmlns:cx5="http://schemas.microsoft.com/office/drawing/2016/5/11/chartex" xmlns:cx6="http://schemas.microsoft.com/office/drawing/2016/5/12/chartex" xmlns:cx7="http://schemas.microsoft.com/office/drawing/2016/5/13/chartex" xmlns:cx8="http://schemas.microsoft.com/office/drawing/2016/5/14/chartex" xmlns:mc="http://schemas.openxmlformats.org/markup-compatibility/2006" xmlns:aink="http://schemas.microsoft.com/office/drawing/2016/ink" xmlns:am3d="http://schemas.microsoft.com/office/drawing/2017/model3d" xmlns:o="urn:schemas-microsoft-com:office:office" xmlns:r="http://schemas.openxmlformats.org/officeDocument/2006/relationships" xmlns:m="http://schemas.openxmlformats.org/officeDocument/2006/math" xmlns:v="urn:schemas-microsoft-com:vml" xmlns:wp14="http://schemas.microsoft.com/office/word/2010/wordprocessingDrawing" xmlns:wp="http://schemas.openxmlformats.org/drawingml/2006/wordprocessingDrawing" xmlns:w10="urn:schemas-microsoft-com:office:word" xmlns:w="http://schemas.openxmlformats.org/wordprocessingml/2006/main" xmlns:w14="http://schemas.microsoft.com/office/word/2010/wordml" xmlns:w15="http://schemas.microsoft.com/office/word/2012/wordml" xmlns:w16cid="http://schemas.microsoft.com/office/word/2016/wordml/cid" xmlns:w16se="http://schemas.microsoft.com/office/word/2015/wordml/symex" xmlns:wpg="http://schemas.microsoft.com/office/word/2010/wordprocessingGroup" xmlns:wpi="http://schemas.microsoft.com/office/word/2010/wordprocessingInk" xmlns:wne="http://schemas.microsoft.com/office/word/2006/wordml" xmlns:wps="http://schemas.microsoft.com/office/word/2010/wordprocessingShape" mc:Ignorable="w14 w15 w16se w16cid wp14">
   <w:p>
     <w:pPr>
       <w:pStyle w:val="Footer"/>
@@ -3463,21 +3786,21 @@
         <w:sz w:val="12"/>
         <w:szCs w:val="12"/>
       </w:rPr>
-      <w:t>2018031</w:t>
+      <w:t>2018</w:t>
     </w:r>
     <w:r>
       <w:rPr>
         <w:sz w:val="12"/>
         <w:szCs w:val="12"/>
       </w:rPr>
-      <w:t>9</w:t>
+      <w:t>0804</w:t>
     </w:r>
   </w:p>
 </w:ftr>
 </file>
 
 <file path=word/footnotes.xml><?xml version="1.0" encoding="utf-8"?>
-<w:footnotes xmlns:wpc="http://schemas.microsoft.com/office/word/2010/wordprocessingCanvas" xmlns:cx="http://schemas.microsoft.com/office/drawing/2014/chartex" xmlns:cx1="http://schemas.microsoft.com/office/drawing/2015/9/8/chartex" xmlns:mc="http://schemas.openxmlformats.org/markup-compatibility/2006" xmlns:o="urn:schemas-microsoft-com:office:office" xmlns:r="http://schemas.openxmlformats.org/officeDocument/2006/relationships" xmlns:m="http://schemas.openxmlformats.org/officeDocument/2006/math" xmlns:v="urn:schemas-microsoft-com:vml" xmlns:wp14="http://schemas.microsoft.com/office/word/2010/wordprocessingDrawing" xmlns:wp="http://schemas.openxmlformats.org/drawingml/2006/wordprocessingDrawing" xmlns:w10="urn:schemas-microsoft-com:office:word" xmlns:w="http://schemas.openxmlformats.org/wordprocessingml/2006/main" xmlns:w14="http://schemas.microsoft.com/office/word/2010/wordml" xmlns:w15="http://schemas.microsoft.com/office/word/2012/wordml" xmlns:w16se="http://schemas.microsoft.com/office/word/2015/wordml/symex" xmlns:wpg="http://schemas.microsoft.com/office/word/2010/wordprocessingGroup" xmlns:wpi="http://schemas.microsoft.com/office/word/2010/wordprocessingInk" xmlns:wne="http://schemas.microsoft.com/office/word/2006/wordml" xmlns:wps="http://schemas.microsoft.com/office/word/2010/wordprocessingShape" mc:Ignorable="w14 w15 w16se wp14">
+<w:footnotes xmlns:wpc="http://schemas.microsoft.com/office/word/2010/wordprocessingCanvas" xmlns:cx="http://schemas.microsoft.com/office/drawing/2014/chartex" xmlns:cx1="http://schemas.microsoft.com/office/drawing/2015/9/8/chartex" xmlns:cx2="http://schemas.microsoft.com/office/drawing/2015/10/21/chartex" xmlns:cx3="http://schemas.microsoft.com/office/drawing/2016/5/9/chartex" xmlns:cx4="http://schemas.microsoft.com/office/drawing/2016/5/10/chartex" xmlns:cx5="http://schemas.microsoft.com/office/drawing/2016/5/11/chartex" xmlns:cx6="http://schemas.microsoft.com/office/drawing/2016/5/12/chartex" xmlns:cx7="http://schemas.microsoft.com/office/drawing/2016/5/13/chartex" xmlns:cx8="http://schemas.microsoft.com/office/drawing/2016/5/14/chartex" xmlns:mc="http://schemas.openxmlformats.org/markup-compatibility/2006" xmlns:aink="http://schemas.microsoft.com/office/drawing/2016/ink" xmlns:am3d="http://schemas.microsoft.com/office/drawing/2017/model3d" xmlns:o="urn:schemas-microsoft-com:office:office" xmlns:r="http://schemas.openxmlformats.org/officeDocument/2006/relationships" xmlns:m="http://schemas.openxmlformats.org/officeDocument/2006/math" xmlns:v="urn:schemas-microsoft-com:vml" xmlns:wp14="http://schemas.microsoft.com/office/word/2010/wordprocessingDrawing" xmlns:wp="http://schemas.openxmlformats.org/drawingml/2006/wordprocessingDrawing" xmlns:w10="urn:schemas-microsoft-com:office:word" xmlns:w="http://schemas.openxmlformats.org/wordprocessingml/2006/main" xmlns:w14="http://schemas.microsoft.com/office/word/2010/wordml" xmlns:w15="http://schemas.microsoft.com/office/word/2012/wordml" xmlns:w16cid="http://schemas.microsoft.com/office/word/2016/wordml/cid" xmlns:w16se="http://schemas.microsoft.com/office/word/2015/wordml/symex" xmlns:wpg="http://schemas.microsoft.com/office/word/2010/wordprocessingGroup" xmlns:wpi="http://schemas.microsoft.com/office/word/2010/wordprocessingInk" xmlns:wne="http://schemas.microsoft.com/office/word/2006/wordml" xmlns:wps="http://schemas.microsoft.com/office/word/2010/wordprocessingShape" mc:Ignorable="w14 w15 w16se w16cid wp14">
   <w:footnote w:type="separator" w:id="-1">
     <w:p>
       <w:pPr>
@@ -3502,7 +3825,7 @@
 </file>
 
 <file path=word/numbering.xml><?xml version="1.0" encoding="utf-8"?>
-<w:numbering xmlns:wpc="http://schemas.microsoft.com/office/word/2010/wordprocessingCanvas" xmlns:cx="http://schemas.microsoft.com/office/drawing/2014/chartex" xmlns:cx1="http://schemas.microsoft.com/office/drawing/2015/9/8/chartex" xmlns:mc="http://schemas.openxmlformats.org/markup-compatibility/2006" xmlns:o="urn:schemas-microsoft-com:office:office" xmlns:r="http://schemas.openxmlformats.org/officeDocument/2006/relationships" xmlns:m="http://schemas.openxmlformats.org/officeDocument/2006/math" xmlns:v="urn:schemas-microsoft-com:vml" xmlns:wp14="http://schemas.microsoft.com/office/word/2010/wordprocessingDrawing" xmlns:wp="http://schemas.openxmlformats.org/drawingml/2006/wordprocessingDrawing" xmlns:w10="urn:schemas-microsoft-com:office:word" xmlns:w="http://schemas.openxmlformats.org/wordprocessingml/2006/main" xmlns:w14="http://schemas.microsoft.com/office/word/2010/wordml" xmlns:w15="http://schemas.microsoft.com/office/word/2012/wordml" xmlns:w16se="http://schemas.microsoft.com/office/word/2015/wordml/symex" xmlns:wpg="http://schemas.microsoft.com/office/word/2010/wordprocessingGroup" xmlns:wpi="http://schemas.microsoft.com/office/word/2010/wordprocessingInk" xmlns:wne="http://schemas.microsoft.com/office/word/2006/wordml" xmlns:wps="http://schemas.microsoft.com/office/word/2010/wordprocessingShape" mc:Ignorable="w14 w15 w16se wp14">
+<w:numbering xmlns:wpc="http://schemas.microsoft.com/office/word/2010/wordprocessingCanvas" xmlns:cx="http://schemas.microsoft.com/office/drawing/2014/chartex" xmlns:cx1="http://schemas.microsoft.com/office/drawing/2015/9/8/chartex" xmlns:cx2="http://schemas.microsoft.com/office/drawing/2015/10/21/chartex" xmlns:cx3="http://schemas.microsoft.com/office/drawing/2016/5/9/chartex" xmlns:cx4="http://schemas.microsoft.com/office/drawing/2016/5/10/chartex" xmlns:cx5="http://schemas.microsoft.com/office/drawing/2016/5/11/chartex" xmlns:cx6="http://schemas.microsoft.com/office/drawing/2016/5/12/chartex" xmlns:cx7="http://schemas.microsoft.com/office/drawing/2016/5/13/chartex" xmlns:cx8="http://schemas.microsoft.com/office/drawing/2016/5/14/chartex" xmlns:mc="http://schemas.openxmlformats.org/markup-compatibility/2006" xmlns:aink="http://schemas.microsoft.com/office/drawing/2016/ink" xmlns:am3d="http://schemas.microsoft.com/office/drawing/2017/model3d" xmlns:o="urn:schemas-microsoft-com:office:office" xmlns:r="http://schemas.openxmlformats.org/officeDocument/2006/relationships" xmlns:m="http://schemas.openxmlformats.org/officeDocument/2006/math" xmlns:v="urn:schemas-microsoft-com:vml" xmlns:wp14="http://schemas.microsoft.com/office/word/2010/wordprocessingDrawing" xmlns:wp="http://schemas.openxmlformats.org/drawingml/2006/wordprocessingDrawing" xmlns:w10="urn:schemas-microsoft-com:office:word" xmlns:w="http://schemas.openxmlformats.org/wordprocessingml/2006/main" xmlns:w14="http://schemas.microsoft.com/office/word/2010/wordml" xmlns:w15="http://schemas.microsoft.com/office/word/2012/wordml" xmlns:w16cid="http://schemas.microsoft.com/office/word/2016/wordml/cid" xmlns:w16se="http://schemas.microsoft.com/office/word/2015/wordml/symex" xmlns:wpg="http://schemas.microsoft.com/office/word/2010/wordprocessingGroup" xmlns:wpi="http://schemas.microsoft.com/office/word/2010/wordprocessingInk" xmlns:wne="http://schemas.microsoft.com/office/word/2006/wordml" xmlns:wps="http://schemas.microsoft.com/office/word/2010/wordprocessingShape" mc:Ignorable="w14 w15 w16se w16cid wp14">
   <w:abstractNum w:abstractNumId="0" w15:restartNumberingAfterBreak="0">
     <w:nsid w:val="003E71CE"/>
     <w:multiLevelType w:val="hybridMultilevel"/>
@@ -4087,7 +4410,7 @@
 </file>
 
 <file path=word/styles.xml><?xml version="1.0" encoding="utf-8"?>
-<w:styles xmlns:mc="http://schemas.openxmlformats.org/markup-compatibility/2006" xmlns:r="http://schemas.openxmlformats.org/officeDocument/2006/relationships" xmlns:w="http://schemas.openxmlformats.org/wordprocessingml/2006/main" xmlns:w14="http://schemas.microsoft.com/office/word/2010/wordml" xmlns:w15="http://schemas.microsoft.com/office/word/2012/wordml" xmlns:w16se="http://schemas.microsoft.com/office/word/2015/wordml/symex" mc:Ignorable="w14 w15 w16se">
+<w:styles xmlns:mc="http://schemas.openxmlformats.org/markup-compatibility/2006" xmlns:r="http://schemas.openxmlformats.org/officeDocument/2006/relationships" xmlns:w="http://schemas.openxmlformats.org/wordprocessingml/2006/main" xmlns:w14="http://schemas.microsoft.com/office/word/2010/wordml" xmlns:w15="http://schemas.microsoft.com/office/word/2012/wordml" xmlns:w16cid="http://schemas.microsoft.com/office/word/2016/wordml/cid" xmlns:w16se="http://schemas.microsoft.com/office/word/2015/wordml/symex" mc:Ignorable="w14 w15 w16se w16cid">
   <w:docDefaults>
     <w:rPrDefault>
       <w:rPr>
@@ -4103,7 +4426,7 @@
       </w:pPr>
     </w:pPrDefault>
   </w:docDefaults>
-  <w:latentStyles w:defLockedState="0" w:defUIPriority="99" w:defSemiHidden="0" w:defUnhideWhenUsed="0" w:defQFormat="0" w:count="371">
+  <w:latentStyles w:defLockedState="0" w:defUIPriority="99" w:defSemiHidden="0" w:defUnhideWhenUsed="0" w:defQFormat="0" w:count="375">
     <w:lsdException w:name="Normal" w:uiPriority="0" w:qFormat="1"/>
     <w:lsdException w:name="heading 1" w:uiPriority="9" w:qFormat="1"/>
     <w:lsdException w:name="heading 2" w:semiHidden="1" w:uiPriority="9" w:unhideWhenUsed="1" w:qFormat="1"/>
@@ -4475,6 +4798,10 @@
     <w:lsdException w:name="List Table 5 Dark Accent 6" w:uiPriority="50"/>
     <w:lsdException w:name="List Table 6 Colorful Accent 6" w:uiPriority="51"/>
     <w:lsdException w:name="List Table 7 Colorful Accent 6" w:uiPriority="52"/>
+    <w:lsdException w:name="Mention" w:semiHidden="1" w:unhideWhenUsed="1"/>
+    <w:lsdException w:name="Smart Hyperlink" w:semiHidden="1" w:unhideWhenUsed="1"/>
+    <w:lsdException w:name="Hashtag" w:semiHidden="1" w:unhideWhenUsed="1"/>
+    <w:lsdException w:name="Unresolved Mention" w:semiHidden="1" w:unhideWhenUsed="1"/>
   </w:latentStyles>
   <w:style w:type="paragraph" w:default="1" w:styleId="Normal">
     <w:name w:val="Normal"/>
@@ -4521,6 +4848,52 @@
       <w:color w:val="2E74B5" w:themeColor="accent1" w:themeShade="BF"/>
       <w:sz w:val="26"/>
       <w:szCs w:val="26"/>
+    </w:rPr>
+  </w:style>
+  <w:style w:type="paragraph" w:styleId="Heading3">
+    <w:name w:val="heading 3"/>
+    <w:basedOn w:val="Normal"/>
+    <w:next w:val="Normal"/>
+    <w:link w:val="Heading3Char"/>
+    <w:uiPriority w:val="9"/>
+    <w:semiHidden/>
+    <w:unhideWhenUsed/>
+    <w:qFormat/>
+    <w:rsid w:val="000F2CA0"/>
+    <w:pPr>
+      <w:keepNext/>
+      <w:keepLines/>
+      <w:spacing w:before="40" w:after="0"/>
+      <w:outlineLvl w:val="2"/>
+    </w:pPr>
+    <w:rPr>
+      <w:rFonts w:asciiTheme="majorHAnsi" w:eastAsiaTheme="majorEastAsia" w:hAnsiTheme="majorHAnsi" w:cstheme="majorBidi"/>
+      <w:color w:val="1F4D78" w:themeColor="accent1" w:themeShade="7F"/>
+      <w:sz w:val="24"/>
+      <w:szCs w:val="24"/>
+    </w:rPr>
+  </w:style>
+  <w:style w:type="paragraph" w:styleId="Heading4">
+    <w:name w:val="heading 4"/>
+    <w:basedOn w:val="Normal"/>
+    <w:next w:val="Normal"/>
+    <w:link w:val="Heading4Char"/>
+    <w:uiPriority w:val="9"/>
+    <w:semiHidden/>
+    <w:unhideWhenUsed/>
+    <w:qFormat/>
+    <w:rsid w:val="00D52CD0"/>
+    <w:pPr>
+      <w:keepNext/>
+      <w:keepLines/>
+      <w:spacing w:before="40" w:after="0"/>
+      <w:outlineLvl w:val="3"/>
+    </w:pPr>
+    <w:rPr>
+      <w:rFonts w:asciiTheme="majorHAnsi" w:eastAsiaTheme="majorEastAsia" w:hAnsiTheme="majorHAnsi" w:cstheme="majorBidi"/>
+      <w:i/>
+      <w:iCs/>
+      <w:color w:val="2E74B5" w:themeColor="accent1" w:themeShade="BF"/>
     </w:rPr>
   </w:style>
   <w:style w:type="character" w:default="1" w:styleId="DefaultParagraphFont">
@@ -4740,6 +5113,34 @@
     <w:link w:val="Footer"/>
     <w:uiPriority w:val="99"/>
     <w:rsid w:val="004408C9"/>
+  </w:style>
+  <w:style w:type="character" w:customStyle="1" w:styleId="Heading4Char">
+    <w:name w:val="Heading 4 Char"/>
+    <w:basedOn w:val="DefaultParagraphFont"/>
+    <w:link w:val="Heading4"/>
+    <w:uiPriority w:val="9"/>
+    <w:semiHidden/>
+    <w:rsid w:val="00D52CD0"/>
+    <w:rPr>
+      <w:rFonts w:asciiTheme="majorHAnsi" w:eastAsiaTheme="majorEastAsia" w:hAnsiTheme="majorHAnsi" w:cstheme="majorBidi"/>
+      <w:i/>
+      <w:iCs/>
+      <w:color w:val="2E74B5" w:themeColor="accent1" w:themeShade="BF"/>
+    </w:rPr>
+  </w:style>
+  <w:style w:type="character" w:customStyle="1" w:styleId="Heading3Char">
+    <w:name w:val="Heading 3 Char"/>
+    <w:basedOn w:val="DefaultParagraphFont"/>
+    <w:link w:val="Heading3"/>
+    <w:uiPriority w:val="9"/>
+    <w:semiHidden/>
+    <w:rsid w:val="000F2CA0"/>
+    <w:rPr>
+      <w:rFonts w:asciiTheme="majorHAnsi" w:eastAsiaTheme="majorEastAsia" w:hAnsiTheme="majorHAnsi" w:cstheme="majorBidi"/>
+      <w:color w:val="1F4D78" w:themeColor="accent1" w:themeShade="7F"/>
+      <w:sz w:val="24"/>
+      <w:szCs w:val="24"/>
+    </w:rPr>
   </w:style>
 </w:styles>
 </file>

</xml_diff>